<commit_message>
adjusted ppt and doc
</commit_message>
<xml_diff>
--- a/Statistical Analysis - Project 1.docx
+++ b/Statistical Analysis - Project 1.docx
@@ -317,7 +317,19 @@
         <w:t xml:space="preserve"> teams who have higher hit-rates with resigning their own players (about the top half</w:t>
       </w:r>
       <w:r>
-        <w:t xml:space="preserve"> of the league) do generally see higher</w:t>
+        <w:t xml:space="preserve"> of the league) do</w:t>
+      </w:r>
+      <w:r>
+        <w:t xml:space="preserve"> not</w:t>
+      </w:r>
+      <w:r>
+        <w:t xml:space="preserve"> </w:t>
+      </w:r>
+      <w:r>
+        <w:t>always</w:t>
+      </w:r>
+      <w:r>
+        <w:t xml:space="preserve"> see higher</w:t>
       </w:r>
       <w:r>
         <w:t xml:space="preserve"> win rates which can equate to better output on the field, such as playoff appearances and Super Bowls.</w:t>

</xml_diff>